<commit_message>
updated docs for arial 11
</commit_message>
<xml_diff>
--- a/Unit5/Unit5 1.docx
+++ b/Unit5/Unit5 1.docx
@@ -9,6 +9,8 @@
           <w:rFonts w:ascii="Arial" w:hAnsi="Arial"/>
           <w:b/>
           <w:bCs/>
+          <w:sz w:val="22"/>
+          <w:szCs w:val="22"/>
         </w:rPr>
       </w:pPr>
       <w:r>
@@ -16,6 +18,8 @@
           <w:rFonts w:ascii="Arial" w:hAnsi="Arial"/>
           <w:b/>
           <w:bCs/>
+          <w:sz w:val="22"/>
+          <w:szCs w:val="22"/>
         </w:rPr>
         <w:t>Daily Lesson Plans</w:t>
       </w:r>
@@ -27,6 +31,8 @@
           <w:rFonts w:ascii="Arial" w:hAnsi="Arial"/>
           <w:b/>
           <w:bCs/>
+          <w:sz w:val="22"/>
+          <w:szCs w:val="22"/>
         </w:rPr>
       </w:pPr>
       <w:r>
@@ -34,14 +40,18 @@
           <w:rFonts w:ascii="Arial" w:hAnsi="Arial"/>
           <w:b/>
           <w:bCs/>
-        </w:rPr>
-      </w:r>
-    </w:p>
-    <w:p>
-      <w:pPr>
-        <w:pStyle w:val="style0"/>
-        <w:rPr>
-          <w:rFonts w:ascii="Arial" w:hAnsi="Arial"/>
+          <w:sz w:val="22"/>
+          <w:szCs w:val="22"/>
+        </w:rPr>
+      </w:r>
+    </w:p>
+    <w:p>
+      <w:pPr>
+        <w:pStyle w:val="style0"/>
+        <w:rPr>
+          <w:rFonts w:ascii="Arial" w:hAnsi="Arial"/>
+          <w:sz w:val="22"/>
+          <w:szCs w:val="22"/>
         </w:rPr>
       </w:pPr>
       <w:r>
@@ -49,12 +59,16 @@
           <w:rFonts w:ascii="Arial" w:hAnsi="Arial"/>
           <w:b/>
           <w:bCs/>
+          <w:sz w:val="22"/>
+          <w:szCs w:val="22"/>
         </w:rPr>
         <w:t xml:space="preserve">Instructional Day: </w:t>
       </w:r>
       <w:r>
         <w:rPr>
           <w:rFonts w:ascii="Arial" w:hAnsi="Arial"/>
+          <w:sz w:val="22"/>
+          <w:szCs w:val="22"/>
         </w:rPr>
         <w:t>1</w:t>
       </w:r>
@@ -64,19 +78,25 @@
         <w:pStyle w:val="style0"/>
         <w:rPr>
           <w:rFonts w:ascii="Arial" w:hAnsi="Arial"/>
-        </w:rPr>
-      </w:pPr>
-      <w:r>
-        <w:rPr>
-          <w:rFonts w:ascii="Arial" w:hAnsi="Arial"/>
-        </w:rPr>
-      </w:r>
-    </w:p>
-    <w:p>
-      <w:pPr>
-        <w:pStyle w:val="style0"/>
-        <w:rPr>
-          <w:rFonts w:ascii="Arial" w:hAnsi="Arial"/>
+          <w:sz w:val="22"/>
+          <w:szCs w:val="22"/>
+        </w:rPr>
+      </w:pPr>
+      <w:r>
+        <w:rPr>
+          <w:rFonts w:ascii="Arial" w:hAnsi="Arial"/>
+          <w:sz w:val="22"/>
+          <w:szCs w:val="22"/>
+        </w:rPr>
+      </w:r>
+    </w:p>
+    <w:p>
+      <w:pPr>
+        <w:pStyle w:val="style0"/>
+        <w:rPr>
+          <w:rFonts w:ascii="Arial" w:hAnsi="Arial"/>
+          <w:sz w:val="22"/>
+          <w:szCs w:val="22"/>
         </w:rPr>
       </w:pPr>
       <w:r>
@@ -84,12 +104,16 @@
           <w:rFonts w:ascii="Arial" w:hAnsi="Arial"/>
           <w:b/>
           <w:bCs/>
+          <w:sz w:val="22"/>
+          <w:szCs w:val="22"/>
         </w:rPr>
         <w:t xml:space="preserve">Topic Description: </w:t>
       </w:r>
       <w:r>
         <w:rPr>
           <w:rFonts w:ascii="Arial" w:hAnsi="Arial"/>
+          <w:sz w:val="22"/>
+          <w:szCs w:val="22"/>
         </w:rPr>
         <w:t xml:space="preserve">This lesson sets the stage for the unit. It provides a review of the data collection and analysis </w:t>
       </w:r>
@@ -99,24 +123,32 @@
         <w:pStyle w:val="style0"/>
         <w:rPr>
           <w:rFonts w:ascii="Arial" w:hAnsi="Arial"/>
-        </w:rPr>
-      </w:pPr>
-      <w:r>
-        <w:rPr>
-          <w:rFonts w:ascii="Arial" w:hAnsi="Arial"/>
-        </w:rPr>
-      </w:r>
-    </w:p>
-    <w:p>
-      <w:pPr>
-        <w:pStyle w:val="style0"/>
-        <w:rPr>
-          <w:rFonts w:ascii="Arial" w:hAnsi="Arial"/>
-        </w:rPr>
-      </w:pPr>
-      <w:r>
-        <w:rPr>
-          <w:rFonts w:ascii="Arial" w:hAnsi="Arial"/>
+          <w:sz w:val="22"/>
+          <w:szCs w:val="22"/>
+        </w:rPr>
+      </w:pPr>
+      <w:r>
+        <w:rPr>
+          <w:rFonts w:ascii="Arial" w:hAnsi="Arial"/>
+          <w:sz w:val="22"/>
+          <w:szCs w:val="22"/>
+        </w:rPr>
+      </w:r>
+    </w:p>
+    <w:p>
+      <w:pPr>
+        <w:pStyle w:val="style0"/>
+        <w:rPr>
+          <w:rFonts w:ascii="Arial" w:hAnsi="Arial"/>
+          <w:sz w:val="22"/>
+          <w:szCs w:val="22"/>
+        </w:rPr>
+      </w:pPr>
+      <w:r>
+        <w:rPr>
+          <w:rFonts w:ascii="Arial" w:hAnsi="Arial"/>
+          <w:sz w:val="22"/>
+          <w:szCs w:val="22"/>
         </w:rPr>
         <w:t xml:space="preserve">that will be needed in order to complete the final project. </w:t>
       </w:r>
@@ -126,11 +158,15 @@
         <w:pStyle w:val="style0"/>
         <w:rPr>
           <w:rFonts w:ascii="Arial" w:hAnsi="Arial"/>
-        </w:rPr>
-      </w:pPr>
-      <w:r>
-        <w:rPr>
-          <w:rFonts w:ascii="Arial" w:hAnsi="Arial"/>
+          <w:sz w:val="22"/>
+          <w:szCs w:val="22"/>
+        </w:rPr>
+      </w:pPr>
+      <w:r>
+        <w:rPr>
+          <w:rFonts w:ascii="Arial" w:hAnsi="Arial"/>
+          <w:sz w:val="22"/>
+          <w:szCs w:val="22"/>
         </w:rPr>
       </w:r>
     </w:p>
@@ -141,6 +177,8 @@
           <w:rFonts w:ascii="Arial" w:hAnsi="Arial"/>
           <w:b/>
           <w:bCs/>
+          <w:sz w:val="22"/>
+          <w:szCs w:val="22"/>
         </w:rPr>
       </w:pPr>
       <w:r>
@@ -148,6 +186,8 @@
           <w:rFonts w:ascii="Arial" w:hAnsi="Arial"/>
           <w:b/>
           <w:bCs/>
+          <w:sz w:val="22"/>
+          <w:szCs w:val="22"/>
         </w:rPr>
         <w:t>Objectives:</w:t>
       </w:r>
@@ -157,24 +197,32 @@
         <w:pStyle w:val="style0"/>
         <w:rPr>
           <w:rFonts w:ascii="Arial" w:hAnsi="Arial"/>
-        </w:rPr>
-      </w:pPr>
-      <w:r>
-        <w:rPr>
-          <w:rFonts w:ascii="Arial" w:hAnsi="Arial"/>
-        </w:rPr>
-      </w:r>
-    </w:p>
-    <w:p>
-      <w:pPr>
-        <w:pStyle w:val="style0"/>
-        <w:rPr>
-          <w:rFonts w:ascii="Arial" w:hAnsi="Arial"/>
-        </w:rPr>
-      </w:pPr>
-      <w:r>
-        <w:rPr>
-          <w:rFonts w:ascii="Arial" w:hAnsi="Arial"/>
+          <w:sz w:val="22"/>
+          <w:szCs w:val="22"/>
+        </w:rPr>
+      </w:pPr>
+      <w:r>
+        <w:rPr>
+          <w:rFonts w:ascii="Arial" w:hAnsi="Arial"/>
+          <w:sz w:val="22"/>
+          <w:szCs w:val="22"/>
+        </w:rPr>
+      </w:r>
+    </w:p>
+    <w:p>
+      <w:pPr>
+        <w:pStyle w:val="style0"/>
+        <w:rPr>
+          <w:rFonts w:ascii="Arial" w:hAnsi="Arial"/>
+          <w:sz w:val="22"/>
+          <w:szCs w:val="22"/>
+        </w:rPr>
+      </w:pPr>
+      <w:r>
+        <w:rPr>
+          <w:rFonts w:ascii="Arial" w:hAnsi="Arial"/>
+          <w:sz w:val="22"/>
+          <w:szCs w:val="22"/>
         </w:rPr>
         <w:t>The student will be able to:</w:t>
       </w:r>
@@ -184,11 +232,15 @@
         <w:pStyle w:val="style0"/>
         <w:rPr>
           <w:rFonts w:ascii="Arial" w:hAnsi="Arial"/>
-        </w:rPr>
-      </w:pPr>
-      <w:r>
-        <w:rPr>
-          <w:rFonts w:ascii="Arial" w:hAnsi="Arial"/>
+          <w:sz w:val="22"/>
+          <w:szCs w:val="22"/>
+        </w:rPr>
+      </w:pPr>
+      <w:r>
+        <w:rPr>
+          <w:rFonts w:ascii="Arial" w:hAnsi="Arial"/>
+          <w:sz w:val="22"/>
+          <w:szCs w:val="22"/>
         </w:rPr>
       </w:r>
     </w:p>
@@ -201,11 +253,15 @@
         </w:numPr>
         <w:rPr>
           <w:rFonts w:ascii="Arial" w:hAnsi="Arial"/>
-        </w:rPr>
-      </w:pPr>
-      <w:r>
-        <w:rPr>
-          <w:rFonts w:ascii="Arial" w:hAnsi="Arial"/>
+          <w:sz w:val="22"/>
+          <w:szCs w:val="22"/>
+        </w:rPr>
+      </w:pPr>
+      <w:r>
+        <w:rPr>
+          <w:rFonts w:ascii="Arial" w:hAnsi="Arial"/>
+          <w:sz w:val="22"/>
+          <w:szCs w:val="22"/>
         </w:rPr>
         <w:t>Explain the possible themes for the final project.</w:t>
       </w:r>
@@ -219,11 +275,15 @@
         </w:numPr>
         <w:rPr>
           <w:rFonts w:ascii="Arial" w:hAnsi="Arial"/>
-        </w:rPr>
-      </w:pPr>
-      <w:r>
-        <w:rPr>
-          <w:rFonts w:ascii="Arial" w:hAnsi="Arial"/>
+          <w:sz w:val="22"/>
+          <w:szCs w:val="22"/>
+        </w:rPr>
+      </w:pPr>
+      <w:r>
+        <w:rPr>
+          <w:rFonts w:ascii="Arial" w:hAnsi="Arial"/>
+          <w:sz w:val="22"/>
+          <w:szCs w:val="22"/>
         </w:rPr>
         <w:t>Explain the difference between data used for making a case and data that informs a discovery.</w:t>
       </w:r>
@@ -233,24 +293,32 @@
         <w:pStyle w:val="style0"/>
         <w:rPr>
           <w:rFonts w:ascii="Arial" w:hAnsi="Arial"/>
-        </w:rPr>
-      </w:pPr>
-      <w:r>
-        <w:rPr>
-          <w:rFonts w:ascii="Arial" w:hAnsi="Arial"/>
-        </w:rPr>
-      </w:r>
-    </w:p>
-    <w:p>
-      <w:pPr>
-        <w:pStyle w:val="style0"/>
-        <w:rPr>
-          <w:rFonts w:ascii="Arial" w:hAnsi="Arial"/>
-        </w:rPr>
-      </w:pPr>
-      <w:r>
-        <w:rPr>
-          <w:rFonts w:ascii="Arial" w:hAnsi="Arial"/>
+          <w:sz w:val="22"/>
+          <w:szCs w:val="22"/>
+        </w:rPr>
+      </w:pPr>
+      <w:r>
+        <w:rPr>
+          <w:rFonts w:ascii="Arial" w:hAnsi="Arial"/>
+          <w:sz w:val="22"/>
+          <w:szCs w:val="22"/>
+        </w:rPr>
+      </w:r>
+    </w:p>
+    <w:p>
+      <w:pPr>
+        <w:pStyle w:val="style0"/>
+        <w:rPr>
+          <w:rFonts w:ascii="Arial" w:hAnsi="Arial"/>
+          <w:sz w:val="22"/>
+          <w:szCs w:val="22"/>
+        </w:rPr>
+      </w:pPr>
+      <w:r>
+        <w:rPr>
+          <w:rFonts w:ascii="Arial" w:hAnsi="Arial"/>
+          <w:sz w:val="22"/>
+          <w:szCs w:val="22"/>
         </w:rPr>
         <w:t xml:space="preserve">Outline of the Lesson: </w:t>
       </w:r>
@@ -260,11 +328,15 @@
         <w:pStyle w:val="style0"/>
         <w:rPr>
           <w:rFonts w:ascii="Arial" w:hAnsi="Arial"/>
-        </w:rPr>
-      </w:pPr>
-      <w:r>
-        <w:rPr>
-          <w:rFonts w:ascii="Arial" w:hAnsi="Arial"/>
+          <w:sz w:val="22"/>
+          <w:szCs w:val="22"/>
+        </w:rPr>
+      </w:pPr>
+      <w:r>
+        <w:rPr>
+          <w:rFonts w:ascii="Arial" w:hAnsi="Arial"/>
+          <w:sz w:val="22"/>
+          <w:szCs w:val="22"/>
         </w:rPr>
       </w:r>
     </w:p>
@@ -277,11 +349,15 @@
         </w:numPr>
         <w:rPr>
           <w:rFonts w:ascii="Arial" w:hAnsi="Arial"/>
-        </w:rPr>
-      </w:pPr>
-      <w:r>
-        <w:rPr>
-          <w:rFonts w:ascii="Arial" w:hAnsi="Arial"/>
+          <w:sz w:val="22"/>
+          <w:szCs w:val="22"/>
+        </w:rPr>
+      </w:pPr>
+      <w:r>
+        <w:rPr>
+          <w:rFonts w:ascii="Arial" w:hAnsi="Arial"/>
+          <w:sz w:val="22"/>
+          <w:szCs w:val="22"/>
         </w:rPr>
         <w:t>Collect permission slips (5 minutes)</w:t>
       </w:r>
@@ -295,11 +371,15 @@
         </w:numPr>
         <w:rPr>
           <w:rFonts w:ascii="Arial" w:hAnsi="Arial"/>
-        </w:rPr>
-      </w:pPr>
-      <w:r>
-        <w:rPr>
-          <w:rFonts w:ascii="Arial" w:hAnsi="Arial"/>
+          <w:sz w:val="22"/>
+          <w:szCs w:val="22"/>
+        </w:rPr>
+      </w:pPr>
+      <w:r>
+        <w:rPr>
+          <w:rFonts w:ascii="Arial" w:hAnsi="Arial"/>
+          <w:sz w:val="22"/>
+          <w:szCs w:val="22"/>
         </w:rPr>
         <w:t>Review of data collection and making a case/discovery (30 minutes)</w:t>
       </w:r>
@@ -313,11 +393,15 @@
         </w:numPr>
         <w:rPr>
           <w:rFonts w:ascii="Arial" w:hAnsi="Arial"/>
-        </w:rPr>
-      </w:pPr>
-      <w:r>
-        <w:rPr>
-          <w:rFonts w:ascii="Arial" w:hAnsi="Arial"/>
+          <w:sz w:val="22"/>
+          <w:szCs w:val="22"/>
+        </w:rPr>
+      </w:pPr>
+      <w:r>
+        <w:rPr>
+          <w:rFonts w:ascii="Arial" w:hAnsi="Arial"/>
+          <w:sz w:val="22"/>
+          <w:szCs w:val="22"/>
         </w:rPr>
         <w:t>Overview of final project (20 minutes)</w:t>
       </w:r>
@@ -327,24 +411,32 @@
         <w:pStyle w:val="style0"/>
         <w:rPr>
           <w:rFonts w:ascii="Arial" w:hAnsi="Arial"/>
-        </w:rPr>
-      </w:pPr>
-      <w:r>
-        <w:rPr>
-          <w:rFonts w:ascii="Arial" w:hAnsi="Arial"/>
-        </w:rPr>
-      </w:r>
-    </w:p>
-    <w:p>
-      <w:pPr>
-        <w:pStyle w:val="style0"/>
-        <w:rPr>
-          <w:rFonts w:ascii="Arial" w:hAnsi="Arial"/>
-        </w:rPr>
-      </w:pPr>
-      <w:r>
-        <w:rPr>
-          <w:rFonts w:ascii="Arial" w:hAnsi="Arial"/>
+          <w:sz w:val="22"/>
+          <w:szCs w:val="22"/>
+        </w:rPr>
+      </w:pPr>
+      <w:r>
+        <w:rPr>
+          <w:rFonts w:ascii="Arial" w:hAnsi="Arial"/>
+          <w:sz w:val="22"/>
+          <w:szCs w:val="22"/>
+        </w:rPr>
+      </w:r>
+    </w:p>
+    <w:p>
+      <w:pPr>
+        <w:pStyle w:val="style0"/>
+        <w:rPr>
+          <w:rFonts w:ascii="Arial" w:hAnsi="Arial"/>
+          <w:sz w:val="22"/>
+          <w:szCs w:val="22"/>
+        </w:rPr>
+      </w:pPr>
+      <w:r>
+        <w:rPr>
+          <w:rFonts w:ascii="Arial" w:hAnsi="Arial"/>
+          <w:sz w:val="22"/>
+          <w:szCs w:val="22"/>
         </w:rPr>
         <w:t xml:space="preserve">Student Activities: </w:t>
       </w:r>
@@ -354,11 +446,15 @@
         <w:pStyle w:val="style0"/>
         <w:rPr>
           <w:rFonts w:ascii="Arial" w:hAnsi="Arial"/>
-        </w:rPr>
-      </w:pPr>
-      <w:r>
-        <w:rPr>
-          <w:rFonts w:ascii="Arial" w:hAnsi="Arial"/>
+          <w:sz w:val="22"/>
+          <w:szCs w:val="22"/>
+        </w:rPr>
+      </w:pPr>
+      <w:r>
+        <w:rPr>
+          <w:rFonts w:ascii="Arial" w:hAnsi="Arial"/>
+          <w:sz w:val="22"/>
+          <w:szCs w:val="22"/>
         </w:rPr>
       </w:r>
     </w:p>
@@ -371,11 +467,15 @@
         </w:numPr>
         <w:rPr>
           <w:rFonts w:ascii="Arial" w:hAnsi="Arial"/>
-        </w:rPr>
-      </w:pPr>
-      <w:r>
-        <w:rPr>
-          <w:rFonts w:ascii="Arial" w:hAnsi="Arial"/>
+          <w:sz w:val="22"/>
+          <w:szCs w:val="22"/>
+        </w:rPr>
+      </w:pPr>
+      <w:r>
+        <w:rPr>
+          <w:rFonts w:ascii="Arial" w:hAnsi="Arial"/>
+          <w:sz w:val="22"/>
+          <w:szCs w:val="22"/>
         </w:rPr>
         <w:t>Participate in discussion of data review.</w:t>
       </w:r>
@@ -389,11 +489,15 @@
         </w:numPr>
         <w:rPr>
           <w:rFonts w:ascii="Arial" w:hAnsi="Arial"/>
-        </w:rPr>
-      </w:pPr>
-      <w:r>
-        <w:rPr>
-          <w:rFonts w:ascii="Arial" w:hAnsi="Arial"/>
+          <w:sz w:val="22"/>
+          <w:szCs w:val="22"/>
+        </w:rPr>
+      </w:pPr>
+      <w:r>
+        <w:rPr>
+          <w:rFonts w:ascii="Arial" w:hAnsi="Arial"/>
+          <w:sz w:val="22"/>
+          <w:szCs w:val="22"/>
         </w:rPr>
         <w:t>Participate in discussion of final project.</w:t>
       </w:r>
@@ -403,24 +507,32 @@
         <w:pStyle w:val="style0"/>
         <w:rPr>
           <w:rFonts w:ascii="Arial" w:hAnsi="Arial"/>
-        </w:rPr>
-      </w:pPr>
-      <w:r>
-        <w:rPr>
-          <w:rFonts w:ascii="Arial" w:hAnsi="Arial"/>
-        </w:rPr>
-      </w:r>
-    </w:p>
-    <w:p>
-      <w:pPr>
-        <w:pStyle w:val="style0"/>
-        <w:rPr>
-          <w:rFonts w:ascii="Arial" w:hAnsi="Arial"/>
-        </w:rPr>
-      </w:pPr>
-      <w:r>
-        <w:rPr>
-          <w:rFonts w:ascii="Arial" w:hAnsi="Arial"/>
+          <w:sz w:val="22"/>
+          <w:szCs w:val="22"/>
+        </w:rPr>
+      </w:pPr>
+      <w:r>
+        <w:rPr>
+          <w:rFonts w:ascii="Arial" w:hAnsi="Arial"/>
+          <w:sz w:val="22"/>
+          <w:szCs w:val="22"/>
+        </w:rPr>
+      </w:r>
+    </w:p>
+    <w:p>
+      <w:pPr>
+        <w:pStyle w:val="style0"/>
+        <w:rPr>
+          <w:rFonts w:ascii="Arial" w:hAnsi="Arial"/>
+          <w:sz w:val="22"/>
+          <w:szCs w:val="22"/>
+        </w:rPr>
+      </w:pPr>
+      <w:r>
+        <w:rPr>
+          <w:rFonts w:ascii="Arial" w:hAnsi="Arial"/>
+          <w:sz w:val="22"/>
+          <w:szCs w:val="22"/>
         </w:rPr>
         <w:t xml:space="preserve">Teaching/Learning Strategies: </w:t>
       </w:r>
@@ -430,11 +542,15 @@
         <w:pStyle w:val="style0"/>
         <w:rPr>
           <w:rFonts w:ascii="Arial" w:hAnsi="Arial"/>
-        </w:rPr>
-      </w:pPr>
-      <w:r>
-        <w:rPr>
-          <w:rFonts w:ascii="Arial" w:hAnsi="Arial"/>
+          <w:sz w:val="22"/>
+          <w:szCs w:val="22"/>
+        </w:rPr>
+      </w:pPr>
+      <w:r>
+        <w:rPr>
+          <w:rFonts w:ascii="Arial" w:hAnsi="Arial"/>
+          <w:sz w:val="22"/>
+          <w:szCs w:val="22"/>
         </w:rPr>
       </w:r>
     </w:p>
@@ -447,11 +563,15 @@
         </w:numPr>
         <w:rPr>
           <w:rFonts w:ascii="Arial" w:hAnsi="Arial"/>
-        </w:rPr>
-      </w:pPr>
-      <w:r>
-        <w:rPr>
-          <w:rFonts w:ascii="Arial" w:hAnsi="Arial"/>
+          <w:sz w:val="22"/>
+          <w:szCs w:val="22"/>
+        </w:rPr>
+      </w:pPr>
+      <w:r>
+        <w:rPr>
+          <w:rFonts w:ascii="Arial" w:hAnsi="Arial"/>
+          <w:sz w:val="22"/>
+          <w:szCs w:val="22"/>
         </w:rPr>
         <w:t>Collect parent permission slips.</w:t>
       </w:r>
@@ -465,11 +585,15 @@
         </w:numPr>
         <w:rPr>
           <w:rFonts w:ascii="Arial" w:hAnsi="Arial"/>
-        </w:rPr>
-      </w:pPr>
-      <w:r>
-        <w:rPr>
-          <w:rFonts w:ascii="Arial" w:hAnsi="Arial"/>
+          <w:sz w:val="22"/>
+          <w:szCs w:val="22"/>
+        </w:rPr>
+      </w:pPr>
+      <w:r>
+        <w:rPr>
+          <w:rFonts w:ascii="Arial" w:hAnsi="Arial"/>
+          <w:sz w:val="22"/>
+          <w:szCs w:val="22"/>
         </w:rPr>
         <w:t>Overview of the Final Project</w:t>
       </w:r>
@@ -483,11 +607,15 @@
         </w:numPr>
         <w:rPr>
           <w:rFonts w:ascii="Arial" w:hAnsi="Arial"/>
-        </w:rPr>
-      </w:pPr>
-      <w:r>
-        <w:rPr>
-          <w:rFonts w:ascii="Arial" w:hAnsi="Arial"/>
+          <w:sz w:val="22"/>
+          <w:szCs w:val="22"/>
+        </w:rPr>
+      </w:pPr>
+      <w:r>
+        <w:rPr>
+          <w:rFonts w:ascii="Arial" w:hAnsi="Arial"/>
+          <w:sz w:val="22"/>
+          <w:szCs w:val="22"/>
         </w:rPr>
         <w:t>If you have access to videos of sample projects, show a few of them.</w:t>
       </w:r>
@@ -501,11 +629,15 @@
         </w:numPr>
         <w:rPr>
           <w:rFonts w:ascii="Arial" w:hAnsi="Arial"/>
-        </w:rPr>
-      </w:pPr>
-      <w:r>
-        <w:rPr>
-          <w:rFonts w:ascii="Arial" w:hAnsi="Arial"/>
+          <w:sz w:val="22"/>
+          <w:szCs w:val="22"/>
+        </w:rPr>
+      </w:pPr>
+      <w:r>
+        <w:rPr>
+          <w:rFonts w:ascii="Arial" w:hAnsi="Arial"/>
+          <w:sz w:val="22"/>
+          <w:szCs w:val="22"/>
         </w:rPr>
         <w:t>Use the appropriate parts of the Canonical Campaigns Supplement as a guide for this discussion. The overview will help students understand why they are receiving phones, what they will be doing with the phones, what issues they should think about in data collection, and what questions they might choose to ask as part of their analysis. You may choose to provide students with a printed copy of this overview, but the most important thing is to encourage the discussion.</w:t>
       </w:r>
@@ -515,11 +647,15 @@
         <w:pStyle w:val="style0"/>
         <w:rPr>
           <w:rFonts w:ascii="Arial" w:hAnsi="Arial"/>
-        </w:rPr>
-      </w:pPr>
-      <w:r>
-        <w:rPr>
-          <w:rFonts w:ascii="Arial" w:hAnsi="Arial"/>
+          <w:sz w:val="22"/>
+          <w:szCs w:val="22"/>
+        </w:rPr>
+      </w:pPr>
+      <w:r>
+        <w:rPr>
+          <w:rFonts w:ascii="Arial" w:hAnsi="Arial"/>
+          <w:sz w:val="22"/>
+          <w:szCs w:val="22"/>
         </w:rPr>
         <w:t>Highlight each of the following in detail.</w:t>
       </w:r>
@@ -533,11 +669,15 @@
         </w:numPr>
         <w:rPr>
           <w:rFonts w:ascii="Arial" w:hAnsi="Arial"/>
-        </w:rPr>
-      </w:pPr>
-      <w:r>
-        <w:rPr>
-          <w:rFonts w:ascii="Arial" w:hAnsi="Arial"/>
+          <w:sz w:val="22"/>
+          <w:szCs w:val="22"/>
+        </w:rPr>
+      </w:pPr>
+      <w:r>
+        <w:rPr>
+          <w:rFonts w:ascii="Arial" w:hAnsi="Arial"/>
+          <w:sz w:val="22"/>
+          <w:szCs w:val="22"/>
         </w:rPr>
         <w:t>Context and examples</w:t>
       </w:r>
@@ -551,11 +691,15 @@
         </w:numPr>
         <w:rPr>
           <w:rFonts w:ascii="Arial" w:hAnsi="Arial"/>
-        </w:rPr>
-      </w:pPr>
-      <w:r>
-        <w:rPr>
-          <w:rFonts w:ascii="Arial" w:hAnsi="Arial"/>
+          <w:sz w:val="22"/>
+          <w:szCs w:val="22"/>
+        </w:rPr>
+      </w:pPr>
+      <w:r>
+        <w:rPr>
+          <w:rFonts w:ascii="Arial" w:hAnsi="Arial"/>
+          <w:sz w:val="22"/>
+          <w:szCs w:val="22"/>
         </w:rPr>
         <w:t>Data collection with the android application</w:t>
       </w:r>
@@ -569,11 +713,15 @@
         </w:numPr>
         <w:rPr>
           <w:rFonts w:ascii="Arial" w:hAnsi="Arial"/>
-        </w:rPr>
-      </w:pPr>
-      <w:r>
-        <w:rPr>
-          <w:rFonts w:ascii="Arial" w:hAnsi="Arial"/>
+          <w:sz w:val="22"/>
+          <w:szCs w:val="22"/>
+        </w:rPr>
+      </w:pPr>
+      <w:r>
+        <w:rPr>
+          <w:rFonts w:ascii="Arial" w:hAnsi="Arial"/>
+          <w:sz w:val="22"/>
+          <w:szCs w:val="22"/>
         </w:rPr>
         <w:t>Analysis phases</w:t>
       </w:r>
@@ -587,11 +735,15 @@
         </w:numPr>
         <w:rPr>
           <w:rFonts w:ascii="Arial" w:hAnsi="Arial"/>
-        </w:rPr>
-      </w:pPr>
-      <w:r>
-        <w:rPr>
-          <w:rFonts w:ascii="Arial" w:hAnsi="Arial"/>
+          <w:sz w:val="22"/>
+          <w:szCs w:val="22"/>
+        </w:rPr>
+      </w:pPr>
+      <w:r>
+        <w:rPr>
+          <w:rFonts w:ascii="Arial" w:hAnsi="Arial"/>
+          <w:sz w:val="22"/>
+          <w:szCs w:val="22"/>
         </w:rPr>
         <w:t>Making a case v. discovery</w:t>
       </w:r>
@@ -601,11 +753,15 @@
         <w:pStyle w:val="style0"/>
         <w:rPr>
           <w:rFonts w:ascii="Arial" w:hAnsi="Arial"/>
-        </w:rPr>
-      </w:pPr>
-      <w:r>
-        <w:rPr>
-          <w:rFonts w:ascii="Arial" w:hAnsi="Arial"/>
+          <w:sz w:val="22"/>
+          <w:szCs w:val="22"/>
+        </w:rPr>
+      </w:pPr>
+      <w:r>
+        <w:rPr>
+          <w:rFonts w:ascii="Arial" w:hAnsi="Arial"/>
+          <w:sz w:val="22"/>
+          <w:szCs w:val="22"/>
         </w:rPr>
       </w:r>
     </w:p>
@@ -616,6 +772,8 @@
           <w:rFonts w:ascii="Arial" w:hAnsi="Arial"/>
           <w:b/>
           <w:bCs/>
+          <w:sz w:val="22"/>
+          <w:szCs w:val="22"/>
         </w:rPr>
       </w:pPr>
       <w:r>
@@ -623,6 +781,8 @@
           <w:rFonts w:ascii="Arial" w:hAnsi="Arial"/>
           <w:b/>
           <w:bCs/>
+          <w:sz w:val="22"/>
+          <w:szCs w:val="22"/>
         </w:rPr>
         <w:t>Resources:</w:t>
       </w:r>
@@ -636,11 +796,15 @@
         </w:numPr>
         <w:rPr>
           <w:rFonts w:ascii="Arial" w:hAnsi="Arial"/>
-        </w:rPr>
-      </w:pPr>
-      <w:r>
-        <w:rPr>
-          <w:rFonts w:ascii="Arial" w:hAnsi="Arial"/>
+          <w:sz w:val="22"/>
+          <w:szCs w:val="22"/>
+        </w:rPr>
+      </w:pPr>
+      <w:r>
+        <w:rPr>
+          <w:rFonts w:ascii="Arial" w:hAnsi="Arial"/>
+          <w:sz w:val="22"/>
+          <w:szCs w:val="22"/>
         </w:rPr>
         <w:t>Canonical Campaigns Supplement</w:t>
       </w:r>
@@ -652,6 +816,7 @@
       <w:pgNumType w:fmt="decimal"/>
       <w:formProt w:val="false"/>
       <w:textDirection w:val="lrTb"/>
+      <w:docGrid w:charSpace="0" w:linePitch="240" w:type="default"/>
     </w:sectPr>
   </w:body>
 </w:document>
@@ -1492,13 +1657,11 @@
     <w:pPr>
       <w:widowControl w:val="false"/>
       <w:suppressAutoHyphens w:val="true"/>
-      <w:kinsoku w:val="true"/>
-      <w:overflowPunct w:val="true"/>
-      <w:autoSpaceDE w:val="true"/>
+      <w:overflowPunct w:val="false"/>
     </w:pPr>
     <w:rPr>
       <w:rFonts w:ascii="Times New Roman" w:cs="Arial Unicode MS" w:eastAsia="Arial Unicode MS" w:hAnsi="Times New Roman"/>
-      <w:color w:val="auto"/>
+      <w:color w:val="00000A"/>
       <w:sz w:val="24"/>
       <w:szCs w:val="24"/>
       <w:lang w:bidi="hi-IN" w:eastAsia="zh-CN" w:val="en-US"/>
@@ -1511,10 +1674,24 @@
       <w:rFonts w:ascii="OpenSymbol" w:cs="OpenSymbol" w:eastAsia="OpenSymbol" w:hAnsi="OpenSymbol"/>
     </w:rPr>
   </w:style>
-  <w:style w:styleId="style16" w:type="paragraph">
+  <w:style w:styleId="style16" w:type="character">
+    <w:name w:val="ListLabel 1"/>
+    <w:next w:val="style16"/>
+    <w:rPr>
+      <w:rFonts w:cs="Symbol"/>
+    </w:rPr>
+  </w:style>
+  <w:style w:styleId="style17" w:type="character">
+    <w:name w:val="ListLabel 2"/>
+    <w:next w:val="style17"/>
+    <w:rPr>
+      <w:rFonts w:cs="OpenSymbol"/>
+    </w:rPr>
+  </w:style>
+  <w:style w:styleId="style18" w:type="paragraph">
     <w:name w:val="Heading"/>
     <w:basedOn w:val="style0"/>
-    <w:next w:val="style17"/>
+    <w:next w:val="style19"/>
     <w:pPr>
       <w:keepNext/>
       <w:spacing w:after="120" w:before="240"/>
@@ -1526,27 +1703,27 @@
       <w:szCs w:val="28"/>
     </w:rPr>
   </w:style>
-  <w:style w:styleId="style17" w:type="paragraph">
+  <w:style w:styleId="style19" w:type="paragraph">
     <w:name w:val="Text Body"/>
     <w:basedOn w:val="style0"/>
-    <w:next w:val="style17"/>
+    <w:next w:val="style19"/>
     <w:pPr>
       <w:spacing w:after="120" w:before="0"/>
       <w:contextualSpacing w:val="false"/>
     </w:pPr>
     <w:rPr/>
   </w:style>
-  <w:style w:styleId="style18" w:type="paragraph">
+  <w:style w:styleId="style20" w:type="paragraph">
     <w:name w:val="List"/>
-    <w:basedOn w:val="style17"/>
-    <w:next w:val="style18"/>
+    <w:basedOn w:val="style19"/>
+    <w:next w:val="style20"/>
     <w:pPr/>
     <w:rPr/>
   </w:style>
-  <w:style w:styleId="style19" w:type="paragraph">
+  <w:style w:styleId="style21" w:type="paragraph">
     <w:name w:val="Caption"/>
     <w:basedOn w:val="style0"/>
-    <w:next w:val="style19"/>
+    <w:next w:val="style21"/>
     <w:pPr>
       <w:suppressLineNumbers/>
       <w:spacing w:after="120" w:before="120"/>
@@ -1559,10 +1736,10 @@
       <w:szCs w:val="24"/>
     </w:rPr>
   </w:style>
-  <w:style w:styleId="style20" w:type="paragraph">
+  <w:style w:styleId="style22" w:type="paragraph">
     <w:name w:val="Index"/>
     <w:basedOn w:val="style0"/>
-    <w:next w:val="style20"/>
+    <w:next w:val="style22"/>
     <w:pPr>
       <w:suppressLineNumbers/>
     </w:pPr>

</xml_diff>